<commit_message>
Add instructions for Android
</commit_message>
<xml_diff>
--- a/mode_api/Setup_iOS.docx
+++ b/mode_api/Setup_iOS.docx
@@ -11,31 +11,519 @@
         </w:numPr>
       </w:pPr>
       <w:r>
+        <w:t>Fill the following template and send it over to your point of contact.</w:t>
+      </w:r>
+      <w:r>
+        <w:t xml:space="preserve"> </w:t>
+      </w:r>
+      <w:r>
+        <w:br/>
+      </w:r>
+      <w:r>
+        <w:br/>
+        <w:t xml:space="preserve">Values in </w:t>
+      </w:r>
+      <w:r>
+        <w:rPr>
+          <w:highlight w:val="yellow"/>
+        </w:rPr>
+        <w:t>YELLOW</w:t>
+      </w:r>
+      <w:r>
+        <w:t xml:space="preserve"> are Mandatory</w:t>
+      </w:r>
+    </w:p>
+    <w:p>
+      <w:pPr>
+        <w:ind w:left="720"/>
+      </w:pPr>
+    </w:p>
+    <w:tbl>
+      <w:tblPr>
+        <w:tblStyle w:val="TableGrid"/>
+        <w:tblW w:w="0" w:type="auto"/>
+        <w:tblInd w:w="720" w:type="dxa"/>
+        <w:tblLook w:val="04A0" w:firstRow="1" w:lastRow="0" w:firstColumn="1" w:lastColumn="0" w:noHBand="0" w:noVBand="1"/>
+      </w:tblPr>
+      <w:tblGrid>
+        <w:gridCol w:w="4304"/>
+        <w:gridCol w:w="4326"/>
+      </w:tblGrid>
+      <w:tr>
+        <w:tc>
+          <w:tcPr>
+            <w:tcW w:w="4675" w:type="dxa"/>
+          </w:tcPr>
+          <w:p>
+            <w:pPr>
+              <w:rPr>
+                <w:b/>
+                <w:bCs/>
+              </w:rPr>
+            </w:pPr>
+            <w:r>
+              <w:rPr>
+                <w:b/>
+                <w:bCs/>
+                <w:highlight w:val="yellow"/>
+              </w:rPr>
+              <w:t>Phone</w:t>
+            </w:r>
+          </w:p>
+        </w:tc>
+        <w:tc>
+          <w:tcPr>
+            <w:tcW w:w="4675" w:type="dxa"/>
+          </w:tcPr>
+          <w:p>
+            <w:r>
+              <w:t>Valid, numeric phone number that will receive OTP</w:t>
+            </w:r>
+          </w:p>
+        </w:tc>
+      </w:tr>
+      <w:tr>
+        <w:tc>
+          <w:tcPr>
+            <w:tcW w:w="4675" w:type="dxa"/>
+          </w:tcPr>
+          <w:p>
+            <w:pPr>
+              <w:rPr>
+                <w:b/>
+                <w:bCs/>
+              </w:rPr>
+            </w:pPr>
+            <w:r>
+              <w:rPr>
+                <w:b/>
+                <w:bCs/>
+                <w:highlight w:val="yellow"/>
+              </w:rPr>
+              <w:t>State</w:t>
+            </w:r>
+          </w:p>
+        </w:tc>
+        <w:tc>
+          <w:tcPr>
+            <w:tcW w:w="4675" w:type="dxa"/>
+          </w:tcPr>
+          <w:p>
+            <w:r>
+              <w:t>The state to filter upon</w:t>
+            </w:r>
+          </w:p>
+        </w:tc>
+      </w:tr>
+      <w:tr>
+        <w:tc>
+          <w:tcPr>
+            <w:tcW w:w="4675" w:type="dxa"/>
+          </w:tcPr>
+          <w:p>
+            <w:pPr>
+              <w:rPr>
+                <w:b/>
+                <w:bCs/>
+              </w:rPr>
+            </w:pPr>
+            <w:r>
+              <w:rPr>
+                <w:b/>
+                <w:bCs/>
+                <w:highlight w:val="yellow"/>
+              </w:rPr>
+              <w:t>District</w:t>
+            </w:r>
+          </w:p>
+        </w:tc>
+        <w:tc>
+          <w:tcPr>
+            <w:tcW w:w="4675" w:type="dxa"/>
+          </w:tcPr>
+          <w:p>
+            <w:r>
+              <w:t>The district to filter upon</w:t>
+            </w:r>
+          </w:p>
+        </w:tc>
+      </w:tr>
+      <w:tr>
+        <w:tc>
+          <w:tcPr>
+            <w:tcW w:w="4675" w:type="dxa"/>
+          </w:tcPr>
+          <w:p>
+            <w:pPr>
+              <w:rPr>
+                <w:b/>
+                <w:bCs/>
+              </w:rPr>
+            </w:pPr>
+            <w:r>
+              <w:rPr>
+                <w:b/>
+                <w:bCs/>
+                <w:highlight w:val="yellow"/>
+              </w:rPr>
+              <w:t>Age</w:t>
+            </w:r>
+          </w:p>
+        </w:tc>
+        <w:tc>
+          <w:tcPr>
+            <w:tcW w:w="4675" w:type="dxa"/>
+          </w:tcPr>
+          <w:p>
+            <w:r>
+              <w:t>Only 2 values, either “18” or “45”</w:t>
+            </w:r>
+          </w:p>
+        </w:tc>
+      </w:tr>
+      <w:tr>
+        <w:tc>
+          <w:tcPr>
+            <w:tcW w:w="4675" w:type="dxa"/>
+          </w:tcPr>
+          <w:p>
+            <w:pPr>
+              <w:rPr>
+                <w:b/>
+                <w:bCs/>
+              </w:rPr>
+            </w:pPr>
+            <w:r>
+              <w:rPr>
+                <w:b/>
+                <w:bCs/>
+                <w:highlight w:val="yellow"/>
+              </w:rPr>
+              <w:t>Name</w:t>
+            </w:r>
+          </w:p>
+        </w:tc>
+        <w:tc>
+          <w:tcPr>
+            <w:tcW w:w="4675" w:type="dxa"/>
+          </w:tcPr>
+          <w:p>
+            <w:pPr>
+              <w:rPr>
+                <w:b/>
+                <w:bCs/>
+              </w:rPr>
+            </w:pPr>
+            <w:r>
+              <w:t xml:space="preserve">Exact character matched name, that is there on the schedule page. This can be multiple names, separated by a comma. Add the value “All” if you want to book all under a particular number. </w:t>
+            </w:r>
+            <w:r>
+              <w:rPr>
+                <w:b/>
+                <w:bCs/>
+              </w:rPr>
+              <w:t>PLEASE NOTE: The candidates scheduled should have the same age, that is either 18 or 45. You cannot mix and match 18+ with 45+ and different dosage types.</w:t>
+            </w:r>
+          </w:p>
+        </w:tc>
+      </w:tr>
+      <w:tr>
+        <w:tc>
+          <w:tcPr>
+            <w:tcW w:w="4675" w:type="dxa"/>
+          </w:tcPr>
+          <w:p>
+            <w:proofErr w:type="spellStart"/>
+            <w:r>
+              <w:t>Covishield</w:t>
+            </w:r>
+            <w:proofErr w:type="spellEnd"/>
+          </w:p>
+        </w:tc>
+        <w:tc>
+          <w:tcPr>
+            <w:tcW w:w="4675" w:type="dxa"/>
+          </w:tcPr>
+          <w:p>
+            <w:r>
+              <w:t>Whether to fil</w:t>
+            </w:r>
+            <w:r>
+              <w:t>t</w:t>
+            </w:r>
+            <w:r>
+              <w:t xml:space="preserve">er on </w:t>
+            </w:r>
+            <w:proofErr w:type="spellStart"/>
+            <w:r>
+              <w:t>Covishield</w:t>
+            </w:r>
+            <w:proofErr w:type="spellEnd"/>
+          </w:p>
+        </w:tc>
+      </w:tr>
+      <w:tr>
+        <w:tc>
+          <w:tcPr>
+            <w:tcW w:w="4675" w:type="dxa"/>
+          </w:tcPr>
+          <w:p>
+            <w:proofErr w:type="spellStart"/>
+            <w:r>
+              <w:t>Covaxin</w:t>
+            </w:r>
+            <w:proofErr w:type="spellEnd"/>
+          </w:p>
+        </w:tc>
+        <w:tc>
+          <w:tcPr>
+            <w:tcW w:w="4675" w:type="dxa"/>
+          </w:tcPr>
+          <w:p>
+            <w:r>
+              <w:t xml:space="preserve">Whether to filter on </w:t>
+            </w:r>
+            <w:proofErr w:type="spellStart"/>
+            <w:r>
+              <w:t>Covaxin</w:t>
+            </w:r>
+            <w:proofErr w:type="spellEnd"/>
+          </w:p>
+        </w:tc>
+      </w:tr>
+      <w:tr>
+        <w:tc>
+          <w:tcPr>
+            <w:tcW w:w="4675" w:type="dxa"/>
+          </w:tcPr>
+          <w:p>
+            <w:r>
+              <w:t>Paid</w:t>
+            </w:r>
+          </w:p>
+        </w:tc>
+        <w:tc>
+          <w:tcPr>
+            <w:tcW w:w="4675" w:type="dxa"/>
+          </w:tcPr>
+          <w:p>
+            <w:r>
+              <w:t>Whether to filter on Paid</w:t>
+            </w:r>
+          </w:p>
+        </w:tc>
+      </w:tr>
+      <w:tr>
+        <w:tc>
+          <w:tcPr>
+            <w:tcW w:w="4675" w:type="dxa"/>
+          </w:tcPr>
+          <w:p>
+            <w:r>
+              <w:t>Free</w:t>
+            </w:r>
+          </w:p>
+        </w:tc>
+        <w:tc>
+          <w:tcPr>
+            <w:tcW w:w="4675" w:type="dxa"/>
+          </w:tcPr>
+          <w:p>
+            <w:r>
+              <w:t xml:space="preserve">Whether to </w:t>
+            </w:r>
+            <w:proofErr w:type="spellStart"/>
+            <w:r>
+              <w:t>filer</w:t>
+            </w:r>
+            <w:proofErr w:type="spellEnd"/>
+            <w:r>
+              <w:t xml:space="preserve"> on Free</w:t>
+            </w:r>
+          </w:p>
+        </w:tc>
+      </w:tr>
+      <w:tr>
+        <w:tc>
+          <w:tcPr>
+            <w:tcW w:w="4675" w:type="dxa"/>
+          </w:tcPr>
+          <w:p>
+            <w:r>
+              <w:t>Hospital</w:t>
+            </w:r>
+          </w:p>
+        </w:tc>
+        <w:tc>
+          <w:tcPr>
+            <w:tcW w:w="4675" w:type="dxa"/>
+          </w:tcPr>
+          <w:p>
+            <w:r>
+              <w:t>A part of the hospital name, for example, “</w:t>
+            </w:r>
+            <w:proofErr w:type="spellStart"/>
+            <w:r>
+              <w:t>Nanavati</w:t>
+            </w:r>
+            <w:proofErr w:type="spellEnd"/>
+            <w:r>
+              <w:t>” or “</w:t>
+            </w:r>
+            <w:proofErr w:type="spellStart"/>
+            <w:r>
+              <w:t>Kokilaben</w:t>
+            </w:r>
+            <w:proofErr w:type="spellEnd"/>
+            <w:r>
+              <w:t>”, could be multiple hospitals</w:t>
+            </w:r>
+          </w:p>
+        </w:tc>
+      </w:tr>
+      <w:tr>
+        <w:tc>
+          <w:tcPr>
+            <w:tcW w:w="4675" w:type="dxa"/>
+          </w:tcPr>
+          <w:p>
+            <w:r>
+              <w:t>Pin</w:t>
+            </w:r>
+          </w:p>
+        </w:tc>
+        <w:tc>
+          <w:tcPr>
+            <w:tcW w:w="4675" w:type="dxa"/>
+          </w:tcPr>
+          <w:p>
+            <w:r>
+              <w:t>The pin code to filter by. Could be multiple PIN codes separated by a comma.</w:t>
+            </w:r>
+          </w:p>
+        </w:tc>
+      </w:tr>
+      <w:tr>
+        <w:tc>
+          <w:tcPr>
+            <w:tcW w:w="4675" w:type="dxa"/>
+          </w:tcPr>
+          <w:p>
+            <w:r>
+              <w:t>Slot</w:t>
+            </w:r>
+          </w:p>
+        </w:tc>
+        <w:tc>
+          <w:tcPr>
+            <w:tcW w:w="4675" w:type="dxa"/>
+          </w:tcPr>
+          <w:p>
+            <w:r>
+              <w:t>The time slot to book at. Numerical value between 1 and 4. 1 corresponds to 9am to 11am, 2 corresponds to 11am to 1pm, 3 corresponds to 1pm to 3pm and 4 corresponds to 3pm to 5pm</w:t>
+            </w:r>
+          </w:p>
+        </w:tc>
+      </w:tr>
+      <w:tr>
+        <w:tc>
+          <w:tcPr>
+            <w:tcW w:w="4675" w:type="dxa"/>
+          </w:tcPr>
+          <w:p>
+            <w:r>
+              <w:t>Dose</w:t>
+            </w:r>
+          </w:p>
+        </w:tc>
+        <w:tc>
+          <w:tcPr>
+            <w:tcW w:w="4675" w:type="dxa"/>
+          </w:tcPr>
+          <w:p>
+            <w:r>
+              <w:t xml:space="preserve">The dose </w:t>
+            </w:r>
+            <w:proofErr w:type="gramStart"/>
+            <w:r>
+              <w:t>number</w:t>
+            </w:r>
+            <w:proofErr w:type="gramEnd"/>
+            <w:r>
+              <w:t xml:space="preserve">. </w:t>
+            </w:r>
+            <w:proofErr w:type="gramStart"/>
+            <w:r>
+              <w:t>Has to</w:t>
+            </w:r>
+            <w:proofErr w:type="gramEnd"/>
+            <w:r>
+              <w:t xml:space="preserve"> be either 1 or 2. Defaults to 1.</w:t>
+            </w:r>
+          </w:p>
+        </w:tc>
+      </w:tr>
+      <w:tr>
+        <w:tc>
+          <w:tcPr>
+            <w:tcW w:w="4675" w:type="dxa"/>
+          </w:tcPr>
+          <w:p>
+            <w:r>
+              <w:t>Device</w:t>
+            </w:r>
+          </w:p>
+        </w:tc>
+        <w:tc>
+          <w:tcPr>
+            <w:tcW w:w="4675" w:type="dxa"/>
+          </w:tcPr>
+          <w:p>
+            <w:r>
+              <w:t>Your mobile device, whether it is “iOS” or “Android”</w:t>
+            </w:r>
+          </w:p>
+        </w:tc>
+      </w:tr>
+    </w:tbl>
+    <w:p>
+      <w:pPr>
+        <w:ind w:left="720"/>
         <w:rPr>
           <w:b/>
           <w:bCs/>
         </w:rPr>
-        <w:t xml:space="preserve">Please make sure that the iOS device and your computer/mac are connected to the same </w:t>
-      </w:r>
-      <w:proofErr w:type="spellStart"/>
-      <w:r>
-        <w:rPr>
-          <w:b/>
-          <w:bCs/>
-        </w:rPr>
-        <w:t>WiFi</w:t>
-      </w:r>
-      <w:proofErr w:type="spellEnd"/>
-      <w:r>
-        <w:rPr>
-          <w:b/>
-          <w:bCs/>
-        </w:rPr>
-        <w:t xml:space="preserve"> network!</w:t>
-      </w:r>
-      <w:r>
-        <w:br/>
-      </w:r>
+      </w:pPr>
+    </w:p>
+    <w:p>
+      <w:pPr>
+        <w:ind w:left="720"/>
+      </w:pPr>
+    </w:p>
+    <w:p>
+      <w:pPr>
+        <w:ind w:left="720"/>
+      </w:pPr>
+    </w:p>
+    <w:p>
+      <w:pPr>
+        <w:ind w:left="720"/>
+      </w:pPr>
+    </w:p>
+    <w:p>
+      <w:pPr>
+        <w:ind w:left="720"/>
+      </w:pPr>
+    </w:p>
+    <w:p>
+      <w:pPr>
+        <w:ind w:left="720"/>
+      </w:pPr>
+    </w:p>
+    <w:p>
+      <w:pPr>
+        <w:ind w:left="720"/>
+      </w:pPr>
     </w:p>
     <w:p>
       <w:pPr>
@@ -46,132 +534,7 @@
         </w:numPr>
       </w:pPr>
       <w:r>
-        <w:t xml:space="preserve">Run the .exe, with “settings.txt” containing “Device: </w:t>
-      </w:r>
-      <w:r>
-        <w:t>iOS</w:t>
-      </w:r>
-      <w:r>
-        <w:t>”</w:t>
-      </w:r>
-    </w:p>
-    <w:p>
-      <w:pPr>
-        <w:pStyle w:val="ListParagraph"/>
-      </w:pPr>
-      <w:r>
-        <w:rPr>
-          <w:noProof/>
-        </w:rPr>
-        <w:drawing>
-          <wp:inline distT="0" distB="0" distL="0" distR="0" wp14:anchorId="191495EF" wp14:editId="45C8A06E">
-            <wp:extent cx="1124107" cy="181000"/>
-            <wp:effectExtent l="0" t="0" r="0" b="9525"/>
-            <wp:docPr id="1" name="Picture 1"/>
-            <wp:cNvGraphicFramePr>
-              <a:graphicFrameLocks xmlns:a="http://schemas.openxmlformats.org/drawingml/2006/main" noChangeAspect="1"/>
-            </wp:cNvGraphicFramePr>
-            <a:graphic xmlns:a="http://schemas.openxmlformats.org/drawingml/2006/main">
-              <a:graphicData uri="http://schemas.openxmlformats.org/drawingml/2006/picture">
-                <pic:pic xmlns:pic="http://schemas.openxmlformats.org/drawingml/2006/picture">
-                  <pic:nvPicPr>
-                    <pic:cNvPr id="1" name=""/>
-                    <pic:cNvPicPr/>
-                  </pic:nvPicPr>
-                  <pic:blipFill>
-                    <a:blip r:embed="rId5"/>
-                    <a:stretch>
-                      <a:fillRect/>
-                    </a:stretch>
-                  </pic:blipFill>
-                  <pic:spPr>
-                    <a:xfrm>
-                      <a:off x="0" y="0"/>
-                      <a:ext cx="1124107" cy="181000"/>
-                    </a:xfrm>
-                    <a:prstGeom prst="rect">
-                      <a:avLst/>
-                    </a:prstGeom>
-                  </pic:spPr>
-                </pic:pic>
-              </a:graphicData>
-            </a:graphic>
-          </wp:inline>
-        </w:drawing>
-      </w:r>
-    </w:p>
-    <w:p>
-      <w:pPr>
-        <w:pStyle w:val="ListParagraph"/>
-      </w:pPr>
-    </w:p>
-    <w:p>
-      <w:pPr>
-        <w:pStyle w:val="ListParagraph"/>
-        <w:numPr>
-          <w:ilvl w:val="0"/>
-          <w:numId w:val="1"/>
-        </w:numPr>
-      </w:pPr>
-      <w:r>
-        <w:t>Run the program, the console will prompt the IP address as such, and will wait perpetually.</w:t>
-      </w:r>
-    </w:p>
-    <w:p>
-      <w:pPr>
-        <w:pStyle w:val="ListParagraph"/>
-      </w:pPr>
-      <w:r>
-        <w:rPr>
-          <w:noProof/>
-        </w:rPr>
-        <w:drawing>
-          <wp:inline distT="0" distB="0" distL="0" distR="0" wp14:anchorId="579E2427" wp14:editId="34855CC2">
-            <wp:extent cx="5943600" cy="548640"/>
-            <wp:effectExtent l="0" t="0" r="0" b="3810"/>
-            <wp:docPr id="18" name="Picture 18"/>
-            <wp:cNvGraphicFramePr>
-              <a:graphicFrameLocks xmlns:a="http://schemas.openxmlformats.org/drawingml/2006/main" noChangeAspect="1"/>
-            </wp:cNvGraphicFramePr>
-            <a:graphic xmlns:a="http://schemas.openxmlformats.org/drawingml/2006/main">
-              <a:graphicData uri="http://schemas.openxmlformats.org/drawingml/2006/picture">
-                <pic:pic xmlns:pic="http://schemas.openxmlformats.org/drawingml/2006/picture">
-                  <pic:nvPicPr>
-                    <pic:cNvPr id="1" name=""/>
-                    <pic:cNvPicPr/>
-                  </pic:nvPicPr>
-                  <pic:blipFill>
-                    <a:blip r:embed="rId6"/>
-                    <a:stretch>
-                      <a:fillRect/>
-                    </a:stretch>
-                  </pic:blipFill>
-                  <pic:spPr>
-                    <a:xfrm>
-                      <a:off x="0" y="0"/>
-                      <a:ext cx="5943600" cy="548640"/>
-                    </a:xfrm>
-                    <a:prstGeom prst="rect">
-                      <a:avLst/>
-                    </a:prstGeom>
-                  </pic:spPr>
-                </pic:pic>
-              </a:graphicData>
-            </a:graphic>
-          </wp:inline>
-        </w:drawing>
-      </w:r>
-    </w:p>
-    <w:p/>
-    <w:p>
-      <w:pPr>
-        <w:pStyle w:val="ListParagraph"/>
-        <w:numPr>
-          <w:ilvl w:val="0"/>
-          <w:numId w:val="1"/>
-        </w:numPr>
-      </w:pPr>
-      <w:r>
+        <w:lastRenderedPageBreak/>
         <w:t>Go to your iOS device, and head over to “shortcuts”</w:t>
       </w:r>
     </w:p>
@@ -212,7 +575,7 @@
                     <pic:cNvPicPr/>
                   </pic:nvPicPr>
                   <pic:blipFill rotWithShape="1">
-                    <a:blip r:embed="rId7"/>
+                    <a:blip r:embed="rId5"/>
                     <a:srcRect b="80296"/>
                     <a:stretch/>
                   </pic:blipFill>
@@ -274,7 +637,6 @@
         <w:rPr>
           <w:noProof/>
         </w:rPr>
-        <w:lastRenderedPageBreak/>
         <w:drawing>
           <wp:inline distT="0" distB="0" distL="0" distR="0" wp14:anchorId="0DC5510F" wp14:editId="18F1B49E">
             <wp:extent cx="1842962" cy="3962400"/>
@@ -291,7 +653,7 @@
                     <pic:cNvPicPr/>
                   </pic:nvPicPr>
                   <pic:blipFill rotWithShape="1">
-                    <a:blip r:embed="rId8"/>
+                    <a:blip r:embed="rId6"/>
                     <a:srcRect t="-1" b="695"/>
                     <a:stretch/>
                   </pic:blipFill>
@@ -329,6 +691,54 @@
     </w:p>
     <w:p>
       <w:pPr>
+        <w:pStyle w:val="ListParagraph"/>
+        <w:rPr>
+          <w:noProof/>
+        </w:rPr>
+      </w:pPr>
+    </w:p>
+    <w:p>
+      <w:pPr>
+        <w:pStyle w:val="ListParagraph"/>
+        <w:rPr>
+          <w:noProof/>
+        </w:rPr>
+      </w:pPr>
+    </w:p>
+    <w:p>
+      <w:pPr>
+        <w:pStyle w:val="ListParagraph"/>
+        <w:rPr>
+          <w:noProof/>
+        </w:rPr>
+      </w:pPr>
+    </w:p>
+    <w:p>
+      <w:pPr>
+        <w:pStyle w:val="ListParagraph"/>
+        <w:rPr>
+          <w:noProof/>
+        </w:rPr>
+      </w:pPr>
+    </w:p>
+    <w:p>
+      <w:pPr>
+        <w:pStyle w:val="ListParagraph"/>
+        <w:rPr>
+          <w:noProof/>
+        </w:rPr>
+      </w:pPr>
+    </w:p>
+    <w:p>
+      <w:pPr>
+        <w:pStyle w:val="ListParagraph"/>
+        <w:rPr>
+          <w:noProof/>
+        </w:rPr>
+      </w:pPr>
+    </w:p>
+    <w:p>
+      <w:pPr>
         <w:rPr>
           <w:noProof/>
         </w:rPr>
@@ -349,6 +759,7 @@
         <w:rPr>
           <w:noProof/>
         </w:rPr>
+        <w:lastRenderedPageBreak/>
         <w:t>Hit “Create Personal Automation”</w:t>
       </w:r>
     </w:p>
@@ -364,7 +775,6 @@
         <w:rPr>
           <w:noProof/>
         </w:rPr>
-        <w:lastRenderedPageBreak/>
         <w:drawing>
           <wp:inline distT="0" distB="0" distL="0" distR="0" wp14:anchorId="79A42EA3" wp14:editId="1F2FE23A">
             <wp:extent cx="1857375" cy="4021313"/>
@@ -381,7 +791,7 @@
                     <pic:cNvPicPr/>
                   </pic:nvPicPr>
                   <pic:blipFill>
-                    <a:blip r:embed="rId9"/>
+                    <a:blip r:embed="rId7"/>
                     <a:stretch>
                       <a:fillRect/>
                     </a:stretch>
@@ -457,7 +867,7 @@
                     <pic:cNvPicPr/>
                   </pic:nvPicPr>
                   <pic:blipFill>
-                    <a:blip r:embed="rId10"/>
+                    <a:blip r:embed="rId8"/>
                     <a:stretch>
                       <a:fillRect/>
                     </a:stretch>
@@ -493,6 +903,7 @@
         <w:rPr>
           <w:noProof/>
         </w:rPr>
+        <w:lastRenderedPageBreak/>
         <w:t>Put “CoWIN” as “Message Contains”</w:t>
       </w:r>
     </w:p>
@@ -533,7 +944,7 @@
                     <pic:cNvPicPr/>
                   </pic:nvPicPr>
                   <pic:blipFill rotWithShape="1">
-                    <a:blip r:embed="rId11"/>
+                    <a:blip r:embed="rId9"/>
                     <a:srcRect b="44097"/>
                     <a:stretch/>
                   </pic:blipFill>
@@ -616,7 +1027,7 @@
                     <pic:cNvPicPr/>
                   </pic:nvPicPr>
                   <pic:blipFill>
-                    <a:blip r:embed="rId12"/>
+                    <a:blip r:embed="rId10"/>
                     <a:stretch>
                       <a:fillRect/>
                     </a:stretch>
@@ -724,6 +1135,7 @@
         <w:rPr>
           <w:noProof/>
         </w:rPr>
+        <w:lastRenderedPageBreak/>
         <w:t>Search for “Variable” and hit “Set Variable”</w:t>
       </w:r>
     </w:p>
@@ -739,12 +1151,148 @@
         <w:rPr>
           <w:noProof/>
         </w:rPr>
-        <w:lastRenderedPageBreak/>
         <w:drawing>
           <wp:inline distT="0" distB="0" distL="0" distR="0" wp14:anchorId="6AAAAD54" wp14:editId="2F9A6BCA">
             <wp:extent cx="1874158" cy="4057650"/>
             <wp:effectExtent l="0" t="0" r="0" b="0"/>
             <wp:docPr id="8" name="Picture 8"/>
+            <wp:cNvGraphicFramePr>
+              <a:graphicFrameLocks xmlns:a="http://schemas.openxmlformats.org/drawingml/2006/main" noChangeAspect="1"/>
+            </wp:cNvGraphicFramePr>
+            <a:graphic xmlns:a="http://schemas.openxmlformats.org/drawingml/2006/main">
+              <a:graphicData uri="http://schemas.openxmlformats.org/drawingml/2006/picture">
+                <pic:pic xmlns:pic="http://schemas.openxmlformats.org/drawingml/2006/picture">
+                  <pic:nvPicPr>
+                    <pic:cNvPr id="1" name=""/>
+                    <pic:cNvPicPr/>
+                  </pic:nvPicPr>
+                  <pic:blipFill>
+                    <a:blip r:embed="rId11"/>
+                    <a:stretch>
+                      <a:fillRect/>
+                    </a:stretch>
+                  </pic:blipFill>
+                  <pic:spPr>
+                    <a:xfrm>
+                      <a:off x="0" y="0"/>
+                      <a:ext cx="1876590" cy="4062916"/>
+                    </a:xfrm>
+                    <a:prstGeom prst="rect">
+                      <a:avLst/>
+                    </a:prstGeom>
+                  </pic:spPr>
+                </pic:pic>
+              </a:graphicData>
+            </a:graphic>
+          </wp:inline>
+        </w:drawing>
+      </w:r>
+    </w:p>
+    <w:p>
+      <w:pPr>
+        <w:pStyle w:val="ListParagraph"/>
+        <w:rPr>
+          <w:noProof/>
+        </w:rPr>
+      </w:pPr>
+    </w:p>
+    <w:p>
+      <w:pPr>
+        <w:pStyle w:val="ListParagraph"/>
+        <w:numPr>
+          <w:ilvl w:val="0"/>
+          <w:numId w:val="2"/>
+        </w:numPr>
+      </w:pPr>
+      <w:r>
+        <w:t>Set the variable to “body” and the Input as “Shortcut Input”</w:t>
+      </w:r>
+    </w:p>
+    <w:p>
+      <w:pPr>
+        <w:pStyle w:val="ListParagraph"/>
+        <w:ind w:left="1080"/>
+      </w:pPr>
+      <w:r>
+        <w:rPr>
+          <w:noProof/>
+        </w:rPr>
+        <w:drawing>
+          <wp:inline distT="0" distB="0" distL="0" distR="0" wp14:anchorId="6DD0A4D8" wp14:editId="61D356D3">
+            <wp:extent cx="1478209" cy="3200400"/>
+            <wp:effectExtent l="0" t="0" r="8255" b="0"/>
+            <wp:docPr id="9" name="Picture 9"/>
+            <wp:cNvGraphicFramePr>
+              <a:graphicFrameLocks xmlns:a="http://schemas.openxmlformats.org/drawingml/2006/main" noChangeAspect="1"/>
+            </wp:cNvGraphicFramePr>
+            <a:graphic xmlns:a="http://schemas.openxmlformats.org/drawingml/2006/main">
+              <a:graphicData uri="http://schemas.openxmlformats.org/drawingml/2006/picture">
+                <pic:pic xmlns:pic="http://schemas.openxmlformats.org/drawingml/2006/picture">
+                  <pic:nvPicPr>
+                    <pic:cNvPr id="1" name=""/>
+                    <pic:cNvPicPr/>
+                  </pic:nvPicPr>
+                  <pic:blipFill>
+                    <a:blip r:embed="rId12"/>
+                    <a:stretch>
+                      <a:fillRect/>
+                    </a:stretch>
+                  </pic:blipFill>
+                  <pic:spPr>
+                    <a:xfrm>
+                      <a:off x="0" y="0"/>
+                      <a:ext cx="1481955" cy="3208511"/>
+                    </a:xfrm>
+                    <a:prstGeom prst="rect">
+                      <a:avLst/>
+                    </a:prstGeom>
+                  </pic:spPr>
+                </pic:pic>
+              </a:graphicData>
+            </a:graphic>
+          </wp:inline>
+        </w:drawing>
+      </w:r>
+    </w:p>
+    <w:p>
+      <w:pPr>
+        <w:pStyle w:val="ListParagraph"/>
+        <w:ind w:left="1080"/>
+      </w:pPr>
+    </w:p>
+    <w:p>
+      <w:pPr>
+        <w:pStyle w:val="ListParagraph"/>
+        <w:ind w:left="1080"/>
+      </w:pPr>
+    </w:p>
+    <w:p>
+      <w:pPr>
+        <w:pStyle w:val="ListParagraph"/>
+        <w:numPr>
+          <w:ilvl w:val="0"/>
+          <w:numId w:val="2"/>
+        </w:numPr>
+      </w:pPr>
+      <w:r>
+        <w:lastRenderedPageBreak/>
+        <w:t>Hit the “+” button (below the “Variables” in the above screenshot) and search for URL, and select “URL” (The one in blue)</w:t>
+      </w:r>
+    </w:p>
+    <w:p>
+      <w:pPr>
+        <w:pStyle w:val="ListParagraph"/>
+        <w:ind w:left="1080"/>
+      </w:pPr>
+      <w:r>
+        <w:rPr>
+          <w:noProof/>
+        </w:rPr>
+        <w:drawing>
+          <wp:inline distT="0" distB="0" distL="0" distR="0" wp14:anchorId="5C0F56D9" wp14:editId="1C027F11">
+            <wp:extent cx="1702581" cy="3686175"/>
+            <wp:effectExtent l="0" t="0" r="0" b="0"/>
+            <wp:docPr id="11" name="Picture 11"/>
             <wp:cNvGraphicFramePr>
               <a:graphicFrameLocks xmlns:a="http://schemas.openxmlformats.org/drawingml/2006/main" noChangeAspect="1"/>
             </wp:cNvGraphicFramePr>
@@ -764,7 +1312,7 @@
                   <pic:spPr>
                     <a:xfrm>
                       <a:off x="0" y="0"/>
-                      <a:ext cx="1876590" cy="4062916"/>
+                      <a:ext cx="1703635" cy="3688457"/>
                     </a:xfrm>
                     <a:prstGeom prst="rect">
                       <a:avLst/>
@@ -780,9 +1328,7 @@
     <w:p>
       <w:pPr>
         <w:pStyle w:val="ListParagraph"/>
-        <w:rPr>
-          <w:noProof/>
-        </w:rPr>
+        <w:ind w:left="1080"/>
       </w:pPr>
     </w:p>
     <w:p>
@@ -792,25 +1338,100 @@
           <w:ilvl w:val="0"/>
           <w:numId w:val="2"/>
         </w:numPr>
-      </w:pPr>
-      <w:r>
-        <w:t>Set the variable to “body” and the Input as “Shortcut Input”</w:t>
-      </w:r>
-    </w:p>
-    <w:p>
-      <w:pPr>
-        <w:pStyle w:val="ListParagraph"/>
-        <w:ind w:left="1080"/>
+        <w:rPr>
+          <w:color w:val="000000" w:themeColor="text1"/>
+          <w:highlight w:val="yellow"/>
+        </w:rPr>
+      </w:pPr>
+      <w:r>
+        <w:rPr>
+          <w:color w:val="000000" w:themeColor="text1"/>
+          <w:highlight w:val="yellow"/>
+        </w:rPr>
+        <w:t xml:space="preserve">Add the IP address, followed by port as 1337/PHONE_NUMBER. </w:t>
+      </w:r>
+      <w:r>
+        <w:rPr>
+          <w:color w:val="000000" w:themeColor="text1"/>
+          <w:highlight w:val="yellow"/>
+        </w:rPr>
+        <w:t>T</w:t>
+      </w:r>
+      <w:r>
+        <w:rPr>
+          <w:color w:val="000000" w:themeColor="text1"/>
+          <w:highlight w:val="yellow"/>
+        </w:rPr>
+        <w:t xml:space="preserve">he IP is </w:t>
+      </w:r>
+      <w:r>
+        <w:rPr>
+          <w:rFonts w:ascii="Arial" w:hAnsi="Arial" w:cs="Arial"/>
+          <w:color w:val="000000" w:themeColor="text1"/>
+          <w:sz w:val="21"/>
+          <w:szCs w:val="21"/>
+          <w:highlight w:val="yellow"/>
+          <w:shd w:val="clear" w:color="auto" w:fill="EAEDED"/>
+        </w:rPr>
+        <w:t>13.235.132.39</w:t>
+      </w:r>
+      <w:r>
+        <w:rPr>
+          <w:color w:val="000000" w:themeColor="text1"/>
+          <w:highlight w:val="yellow"/>
+        </w:rPr>
+        <w:t>, and your phone number is 1234567890, then put, “http://</w:t>
+      </w:r>
+      <w:r>
+        <w:rPr>
+          <w:rFonts w:ascii="Arial" w:hAnsi="Arial" w:cs="Arial"/>
+          <w:color w:val="000000" w:themeColor="text1"/>
+          <w:sz w:val="21"/>
+          <w:szCs w:val="21"/>
+          <w:highlight w:val="yellow"/>
+          <w:shd w:val="clear" w:color="auto" w:fill="EAEDED"/>
+        </w:rPr>
+        <w:t>13.235.132.39</w:t>
+      </w:r>
+      <w:r>
+        <w:rPr>
+          <w:color w:val="000000" w:themeColor="text1"/>
+          <w:highlight w:val="yellow"/>
+        </w:rPr>
+        <w:t>:1337/1234567890”</w:t>
+      </w:r>
+    </w:p>
+    <w:p>
+      <w:pPr>
+        <w:pStyle w:val="ListParagraph"/>
+        <w:ind w:left="1080"/>
+        <w:rPr>
+          <w:b/>
+          <w:bCs/>
+        </w:rPr>
+      </w:pPr>
+      <w:r>
+        <w:rPr>
+          <w:b/>
+          <w:bCs/>
+          <w:highlight w:val="yellow"/>
+        </w:rPr>
+        <w:t>(IGNORE THE IP IN THE SCREENSHOT AND USE THE ONE ABOVE!!!!!!)</w:t>
+      </w:r>
+    </w:p>
+    <w:p>
+      <w:pPr>
+        <w:ind w:left="720"/>
       </w:pPr>
       <w:r>
         <w:rPr>
           <w:noProof/>
         </w:rPr>
         <w:drawing>
-          <wp:inline distT="0" distB="0" distL="0" distR="0" wp14:anchorId="6DD0A4D8" wp14:editId="61D356D3">
-            <wp:extent cx="1478209" cy="3200400"/>
-            <wp:effectExtent l="0" t="0" r="8255" b="0"/>
-            <wp:docPr id="9" name="Picture 9"/>
+          <wp:inline distT="0" distB="0" distL="0" distR="0" wp14:anchorId="38471703" wp14:editId="497BFEA2">
+            <wp:extent cx="1438275" cy="3113940"/>
+            <wp:effectExtent l="0" t="0" r="0" b="0"/>
+            <wp:docPr id="12" name="Picture 12"/>
             <wp:cNvGraphicFramePr>
               <a:graphicFrameLocks xmlns:a="http://schemas.openxmlformats.org/drawingml/2006/main" noChangeAspect="1"/>
             </wp:cNvGraphicFramePr>
@@ -830,7 +1451,7 @@
                   <pic:spPr>
                     <a:xfrm>
                       <a:off x="0" y="0"/>
-                      <a:ext cx="1481955" cy="3208511"/>
+                      <a:ext cx="1461525" cy="3164277"/>
                     </a:xfrm>
                     <a:prstGeom prst="rect">
                       <a:avLst/>
@@ -846,18 +1467,6 @@
     <w:p>
       <w:pPr>
         <w:pStyle w:val="ListParagraph"/>
-        <w:ind w:left="1080"/>
-      </w:pPr>
-    </w:p>
-    <w:p>
-      <w:pPr>
-        <w:pStyle w:val="ListParagraph"/>
-        <w:ind w:left="1080"/>
-      </w:pPr>
-    </w:p>
-    <w:p>
-      <w:pPr>
-        <w:pStyle w:val="ListParagraph"/>
         <w:numPr>
           <w:ilvl w:val="0"/>
           <w:numId w:val="2"/>
@@ -865,7 +1474,15 @@
       </w:pPr>
       <w:r>
         <w:lastRenderedPageBreak/>
-        <w:t>Hit the “+” button (below the “Variables” in the above screenshot) and search for URL, and select “URL” (The one in blue)</w:t>
+        <w:t xml:space="preserve"> </w:t>
+      </w:r>
+      <w:proofErr w:type="gramStart"/>
+      <w:r>
+        <w:t>Again</w:t>
+      </w:r>
+      <w:proofErr w:type="gramEnd"/>
+      <w:r>
+        <w:t xml:space="preserve"> hit the small “+” button, search for “Get Contents of URL” and tap that</w:t>
       </w:r>
     </w:p>
     <w:p>
@@ -878,10 +1495,10 @@
           <w:noProof/>
         </w:rPr>
         <w:drawing>
-          <wp:inline distT="0" distB="0" distL="0" distR="0" wp14:anchorId="5C0F56D9" wp14:editId="1C027F11">
-            <wp:extent cx="1702581" cy="3686175"/>
-            <wp:effectExtent l="0" t="0" r="0" b="0"/>
-            <wp:docPr id="11" name="Picture 11"/>
+          <wp:inline distT="0" distB="0" distL="0" distR="0" wp14:anchorId="0213C7D1" wp14:editId="65D0F2AD">
+            <wp:extent cx="1781770" cy="3857625"/>
+            <wp:effectExtent l="0" t="0" r="9525" b="0"/>
+            <wp:docPr id="13" name="Picture 13"/>
             <wp:cNvGraphicFramePr>
               <a:graphicFrameLocks xmlns:a="http://schemas.openxmlformats.org/drawingml/2006/main" noChangeAspect="1"/>
             </wp:cNvGraphicFramePr>
@@ -901,7 +1518,7 @@
                   <pic:spPr>
                     <a:xfrm>
                       <a:off x="0" y="0"/>
-                      <a:ext cx="1703635" cy="3688457"/>
+                      <a:ext cx="1784557" cy="3863659"/>
                     </a:xfrm>
                     <a:prstGeom prst="rect">
                       <a:avLst/>
@@ -929,28 +1546,23 @@
         </w:numPr>
       </w:pPr>
       <w:r>
-        <w:t>Add the IP address, followed by port as 1337/PHONE_NUMBER. For example, the IP is 192.168.0.5, and your phone number is 1234567890, then put, “http://192.168.0.5:1337/1234567890”</w:t>
-      </w:r>
-    </w:p>
-    <w:p>
-      <w:pPr>
-        <w:pStyle w:val="ListParagraph"/>
-        <w:ind w:left="1080"/>
-      </w:pPr>
-    </w:p>
-    <w:p>
-      <w:pPr>
-        <w:ind w:left="720"/>
+        <w:t>Set the method to “POST” and request body to “JSON”</w:t>
+      </w:r>
+    </w:p>
+    <w:p>
+      <w:pPr>
+        <w:pStyle w:val="ListParagraph"/>
+        <w:ind w:left="1080"/>
       </w:pPr>
       <w:r>
         <w:rPr>
           <w:noProof/>
         </w:rPr>
         <w:drawing>
-          <wp:inline distT="0" distB="0" distL="0" distR="0" wp14:anchorId="38471703" wp14:editId="497BFEA2">
-            <wp:extent cx="1438275" cy="3113940"/>
+          <wp:inline distT="0" distB="0" distL="0" distR="0" wp14:anchorId="74994E9C" wp14:editId="1520C8B8">
+            <wp:extent cx="1743075" cy="3773849"/>
             <wp:effectExtent l="0" t="0" r="0" b="0"/>
-            <wp:docPr id="12" name="Picture 12"/>
+            <wp:docPr id="14" name="Picture 14"/>
             <wp:cNvGraphicFramePr>
               <a:graphicFrameLocks xmlns:a="http://schemas.openxmlformats.org/drawingml/2006/main" noChangeAspect="1"/>
             </wp:cNvGraphicFramePr>
@@ -970,7 +1582,7 @@
                   <pic:spPr>
                     <a:xfrm>
                       <a:off x="0" y="0"/>
-                      <a:ext cx="1461525" cy="3164277"/>
+                      <a:ext cx="1755800" cy="3801399"/>
                     </a:xfrm>
                     <a:prstGeom prst="rect">
                       <a:avLst/>
@@ -993,7 +1605,7 @@
       </w:pPr>
       <w:r>
         <w:lastRenderedPageBreak/>
-        <w:t xml:space="preserve"> Again hit the small “+” button, search for “Get Contents of URL” and tap that</w:t>
+        <w:t>Click “Add a new Field” and select “Text”</w:t>
       </w:r>
     </w:p>
     <w:p>
@@ -1006,10 +1618,10 @@
           <w:noProof/>
         </w:rPr>
         <w:drawing>
-          <wp:inline distT="0" distB="0" distL="0" distR="0" wp14:anchorId="0213C7D1" wp14:editId="65D0F2AD">
-            <wp:extent cx="1781770" cy="3857625"/>
-            <wp:effectExtent l="0" t="0" r="9525" b="0"/>
-            <wp:docPr id="13" name="Picture 13"/>
+          <wp:inline distT="0" distB="0" distL="0" distR="0" wp14:anchorId="4786ED61" wp14:editId="04D62397">
+            <wp:extent cx="2331699" cy="5048250"/>
+            <wp:effectExtent l="0" t="0" r="0" b="0"/>
+            <wp:docPr id="15" name="Picture 15"/>
             <wp:cNvGraphicFramePr>
               <a:graphicFrameLocks xmlns:a="http://schemas.openxmlformats.org/drawingml/2006/main" noChangeAspect="1"/>
             </wp:cNvGraphicFramePr>
@@ -1029,7 +1641,7 @@
                   <pic:spPr>
                     <a:xfrm>
                       <a:off x="0" y="0"/>
-                      <a:ext cx="1784557" cy="3863659"/>
+                      <a:ext cx="2334955" cy="5055299"/>
                     </a:xfrm>
                     <a:prstGeom prst="rect">
                       <a:avLst/>
@@ -1051,13 +1663,87 @@
     <w:p>
       <w:pPr>
         <w:pStyle w:val="ListParagraph"/>
+        <w:ind w:left="1080"/>
+      </w:pPr>
+    </w:p>
+    <w:p>
+      <w:pPr>
+        <w:pStyle w:val="ListParagraph"/>
+        <w:ind w:left="1080"/>
+      </w:pPr>
+    </w:p>
+    <w:p>
+      <w:pPr>
+        <w:pStyle w:val="ListParagraph"/>
+        <w:ind w:left="1080"/>
+      </w:pPr>
+    </w:p>
+    <w:p>
+      <w:pPr>
+        <w:pStyle w:val="ListParagraph"/>
+        <w:ind w:left="1080"/>
+      </w:pPr>
+    </w:p>
+    <w:p>
+      <w:pPr>
+        <w:pStyle w:val="ListParagraph"/>
+        <w:ind w:left="1080"/>
+      </w:pPr>
+    </w:p>
+    <w:p>
+      <w:pPr>
+        <w:pStyle w:val="ListParagraph"/>
+        <w:ind w:left="1080"/>
+      </w:pPr>
+    </w:p>
+    <w:p>
+      <w:pPr>
+        <w:pStyle w:val="ListParagraph"/>
+        <w:ind w:left="1080"/>
+      </w:pPr>
+    </w:p>
+    <w:p>
+      <w:pPr>
+        <w:pStyle w:val="ListParagraph"/>
+        <w:ind w:left="1080"/>
+      </w:pPr>
+    </w:p>
+    <w:p>
+      <w:pPr>
+        <w:pStyle w:val="ListParagraph"/>
+        <w:ind w:left="1080"/>
+      </w:pPr>
+    </w:p>
+    <w:p>
+      <w:pPr>
+        <w:pStyle w:val="ListParagraph"/>
+        <w:ind w:left="1080"/>
+      </w:pPr>
+    </w:p>
+    <w:p>
+      <w:pPr>
+        <w:pStyle w:val="ListParagraph"/>
+        <w:ind w:left="1080"/>
+      </w:pPr>
+    </w:p>
+    <w:p>
+      <w:pPr>
+        <w:pStyle w:val="ListParagraph"/>
+        <w:ind w:left="1080"/>
+      </w:pPr>
+    </w:p>
+    <w:p/>
+    <w:p>
+      <w:pPr>
+        <w:pStyle w:val="ListParagraph"/>
         <w:numPr>
           <w:ilvl w:val="0"/>
           <w:numId w:val="2"/>
         </w:numPr>
       </w:pPr>
       <w:r>
-        <w:t>Set the method to “POST” and request body to “JSON”</w:t>
+        <w:lastRenderedPageBreak/>
+        <w:t>Put the key as “message” and value as “body” variable (The keyboard will hint you this, do not type it out)</w:t>
       </w:r>
     </w:p>
     <w:p>
@@ -1070,10 +1756,10 @@
           <w:noProof/>
         </w:rPr>
         <w:drawing>
-          <wp:inline distT="0" distB="0" distL="0" distR="0" wp14:anchorId="74994E9C" wp14:editId="1520C8B8">
-            <wp:extent cx="1743075" cy="3773849"/>
+          <wp:inline distT="0" distB="0" distL="0" distR="0" wp14:anchorId="79013AFD" wp14:editId="1815996E">
+            <wp:extent cx="2573668" cy="5572125"/>
             <wp:effectExtent l="0" t="0" r="0" b="0"/>
-            <wp:docPr id="14" name="Picture 14"/>
+            <wp:docPr id="17" name="Picture 17"/>
             <wp:cNvGraphicFramePr>
               <a:graphicFrameLocks xmlns:a="http://schemas.openxmlformats.org/drawingml/2006/main" noChangeAspect="1"/>
             </wp:cNvGraphicFramePr>
@@ -1093,7 +1779,7 @@
                   <pic:spPr>
                     <a:xfrm>
                       <a:off x="0" y="0"/>
-                      <a:ext cx="1755800" cy="3801399"/>
+                      <a:ext cx="2574311" cy="5573517"/>
                     </a:xfrm>
                     <a:prstGeom prst="rect">
                       <a:avLst/>
@@ -1105,6 +1791,81 @@
           </wp:inline>
         </w:drawing>
       </w:r>
+      <w:r>
+        <w:t xml:space="preserve"> </w:t>
+      </w:r>
+    </w:p>
+    <w:p>
+      <w:pPr>
+        <w:pStyle w:val="ListParagraph"/>
+        <w:ind w:left="1080"/>
+      </w:pPr>
+    </w:p>
+    <w:p>
+      <w:pPr>
+        <w:pStyle w:val="ListParagraph"/>
+        <w:ind w:left="1080"/>
+      </w:pPr>
+    </w:p>
+    <w:p>
+      <w:pPr>
+        <w:pStyle w:val="ListParagraph"/>
+        <w:ind w:left="1080"/>
+      </w:pPr>
+    </w:p>
+    <w:p>
+      <w:pPr>
+        <w:pStyle w:val="ListParagraph"/>
+        <w:ind w:left="1080"/>
+      </w:pPr>
+    </w:p>
+    <w:p>
+      <w:pPr>
+        <w:pStyle w:val="ListParagraph"/>
+        <w:ind w:left="1080"/>
+      </w:pPr>
+    </w:p>
+    <w:p>
+      <w:pPr>
+        <w:pStyle w:val="ListParagraph"/>
+        <w:ind w:left="1080"/>
+      </w:pPr>
+    </w:p>
+    <w:p>
+      <w:pPr>
+        <w:pStyle w:val="ListParagraph"/>
+        <w:ind w:left="1080"/>
+      </w:pPr>
+    </w:p>
+    <w:p>
+      <w:pPr>
+        <w:pStyle w:val="ListParagraph"/>
+        <w:ind w:left="1080"/>
+      </w:pPr>
+    </w:p>
+    <w:p>
+      <w:pPr>
+        <w:pStyle w:val="ListParagraph"/>
+        <w:ind w:left="1080"/>
+      </w:pPr>
+    </w:p>
+    <w:p>
+      <w:pPr>
+        <w:pStyle w:val="ListParagraph"/>
+        <w:ind w:left="1080"/>
+      </w:pPr>
+    </w:p>
+    <w:p>
+      <w:pPr>
+        <w:pStyle w:val="ListParagraph"/>
+        <w:ind w:left="1080"/>
+      </w:pPr>
+    </w:p>
+    <w:p>
+      <w:pPr>
+        <w:pStyle w:val="ListParagraph"/>
+        <w:ind w:left="1080"/>
+      </w:pPr>
     </w:p>
     <w:p>
       <w:pPr>
@@ -1116,7 +1877,35 @@
       </w:pPr>
       <w:r>
         <w:lastRenderedPageBreak/>
-        <w:t>Click “Add a new Field” and select “Text”</w:t>
+        <w:t xml:space="preserve">Press </w:t>
+      </w:r>
+      <w:proofErr w:type="gramStart"/>
+      <w:r>
+        <w:t>enter</w:t>
+      </w:r>
+      <w:proofErr w:type="gramEnd"/>
+      <w:r>
+        <w:t xml:space="preserve"> on the console window after this setup.</w:t>
+      </w:r>
+    </w:p>
+    <w:p>
+      <w:pPr>
+        <w:pStyle w:val="ListParagraph"/>
+        <w:numPr>
+          <w:ilvl w:val="0"/>
+          <w:numId w:val="2"/>
+        </w:numPr>
+      </w:pPr>
+      <w:r>
+        <w:t xml:space="preserve">On the iOS, once you get the OTP, </w:t>
+      </w:r>
+      <w:proofErr w:type="gramStart"/>
+      <w:r>
+        <w:t>you’ll</w:t>
+      </w:r>
+      <w:proofErr w:type="gramEnd"/>
+      <w:r>
+        <w:t xml:space="preserve"> be prompted to “Run” shortcut, hit that.</w:t>
       </w:r>
     </w:p>
     <w:p>
@@ -1129,10 +1918,10 @@
           <w:noProof/>
         </w:rPr>
         <w:drawing>
-          <wp:inline distT="0" distB="0" distL="0" distR="0" wp14:anchorId="4786ED61" wp14:editId="04D62397">
-            <wp:extent cx="2331699" cy="5048250"/>
-            <wp:effectExtent l="0" t="0" r="0" b="0"/>
-            <wp:docPr id="15" name="Picture 15"/>
+          <wp:inline distT="0" distB="0" distL="0" distR="0" wp14:anchorId="65078CBC" wp14:editId="6DAEE2CF">
+            <wp:extent cx="3571875" cy="7734300"/>
+            <wp:effectExtent l="0" t="0" r="9525" b="0"/>
+            <wp:docPr id="19" name="Picture 19"/>
             <wp:cNvGraphicFramePr>
               <a:graphicFrameLocks xmlns:a="http://schemas.openxmlformats.org/drawingml/2006/main" noChangeAspect="1"/>
             </wp:cNvGraphicFramePr>
@@ -1152,290 +1941,6 @@
                   <pic:spPr>
                     <a:xfrm>
                       <a:off x="0" y="0"/>
-                      <a:ext cx="2334955" cy="5055299"/>
-                    </a:xfrm>
-                    <a:prstGeom prst="rect">
-                      <a:avLst/>
-                    </a:prstGeom>
-                  </pic:spPr>
-                </pic:pic>
-              </a:graphicData>
-            </a:graphic>
-          </wp:inline>
-        </w:drawing>
-      </w:r>
-    </w:p>
-    <w:p>
-      <w:pPr>
-        <w:pStyle w:val="ListParagraph"/>
-        <w:ind w:left="1080"/>
-      </w:pPr>
-    </w:p>
-    <w:p>
-      <w:pPr>
-        <w:pStyle w:val="ListParagraph"/>
-        <w:ind w:left="1080"/>
-      </w:pPr>
-    </w:p>
-    <w:p>
-      <w:pPr>
-        <w:pStyle w:val="ListParagraph"/>
-        <w:ind w:left="1080"/>
-      </w:pPr>
-    </w:p>
-    <w:p>
-      <w:pPr>
-        <w:pStyle w:val="ListParagraph"/>
-        <w:ind w:left="1080"/>
-      </w:pPr>
-    </w:p>
-    <w:p>
-      <w:pPr>
-        <w:pStyle w:val="ListParagraph"/>
-        <w:ind w:left="1080"/>
-      </w:pPr>
-    </w:p>
-    <w:p>
-      <w:pPr>
-        <w:pStyle w:val="ListParagraph"/>
-        <w:ind w:left="1080"/>
-      </w:pPr>
-    </w:p>
-    <w:p>
-      <w:pPr>
-        <w:pStyle w:val="ListParagraph"/>
-        <w:ind w:left="1080"/>
-      </w:pPr>
-    </w:p>
-    <w:p>
-      <w:pPr>
-        <w:pStyle w:val="ListParagraph"/>
-        <w:ind w:left="1080"/>
-      </w:pPr>
-    </w:p>
-    <w:p>
-      <w:pPr>
-        <w:pStyle w:val="ListParagraph"/>
-        <w:ind w:left="1080"/>
-      </w:pPr>
-    </w:p>
-    <w:p>
-      <w:pPr>
-        <w:pStyle w:val="ListParagraph"/>
-        <w:ind w:left="1080"/>
-      </w:pPr>
-    </w:p>
-    <w:p>
-      <w:pPr>
-        <w:pStyle w:val="ListParagraph"/>
-        <w:ind w:left="1080"/>
-      </w:pPr>
-    </w:p>
-    <w:p>
-      <w:pPr>
-        <w:pStyle w:val="ListParagraph"/>
-        <w:ind w:left="1080"/>
-      </w:pPr>
-    </w:p>
-    <w:p>
-      <w:pPr>
-        <w:pStyle w:val="ListParagraph"/>
-        <w:ind w:left="1080"/>
-      </w:pPr>
-    </w:p>
-    <w:p/>
-    <w:p>
-      <w:pPr>
-        <w:pStyle w:val="ListParagraph"/>
-        <w:numPr>
-          <w:ilvl w:val="0"/>
-          <w:numId w:val="2"/>
-        </w:numPr>
-      </w:pPr>
-      <w:r>
-        <w:lastRenderedPageBreak/>
-        <w:t>Put the key as “message” and value as “body” variable (The keyboard will hint you this, do not type it out)</w:t>
-      </w:r>
-    </w:p>
-    <w:p>
-      <w:pPr>
-        <w:pStyle w:val="ListParagraph"/>
-        <w:ind w:left="1080"/>
-      </w:pPr>
-      <w:r>
-        <w:rPr>
-          <w:noProof/>
-        </w:rPr>
-        <w:drawing>
-          <wp:inline distT="0" distB="0" distL="0" distR="0" wp14:anchorId="79013AFD" wp14:editId="1815996E">
-            <wp:extent cx="2573668" cy="5572125"/>
-            <wp:effectExtent l="0" t="0" r="0" b="0"/>
-            <wp:docPr id="17" name="Picture 17"/>
-            <wp:cNvGraphicFramePr>
-              <a:graphicFrameLocks xmlns:a="http://schemas.openxmlformats.org/drawingml/2006/main" noChangeAspect="1"/>
-            </wp:cNvGraphicFramePr>
-            <a:graphic xmlns:a="http://schemas.openxmlformats.org/drawingml/2006/main">
-              <a:graphicData uri="http://schemas.openxmlformats.org/drawingml/2006/picture">
-                <pic:pic xmlns:pic="http://schemas.openxmlformats.org/drawingml/2006/picture">
-                  <pic:nvPicPr>
-                    <pic:cNvPr id="1" name=""/>
-                    <pic:cNvPicPr/>
-                  </pic:nvPicPr>
-                  <pic:blipFill>
-                    <a:blip r:embed="rId20"/>
-                    <a:stretch>
-                      <a:fillRect/>
-                    </a:stretch>
-                  </pic:blipFill>
-                  <pic:spPr>
-                    <a:xfrm>
-                      <a:off x="0" y="0"/>
-                      <a:ext cx="2574311" cy="5573517"/>
-                    </a:xfrm>
-                    <a:prstGeom prst="rect">
-                      <a:avLst/>
-                    </a:prstGeom>
-                  </pic:spPr>
-                </pic:pic>
-              </a:graphicData>
-            </a:graphic>
-          </wp:inline>
-        </w:drawing>
-      </w:r>
-      <w:r>
-        <w:t xml:space="preserve"> </w:t>
-      </w:r>
-    </w:p>
-    <w:p>
-      <w:pPr>
-        <w:pStyle w:val="ListParagraph"/>
-        <w:ind w:left="1080"/>
-      </w:pPr>
-    </w:p>
-    <w:p>
-      <w:pPr>
-        <w:pStyle w:val="ListParagraph"/>
-        <w:ind w:left="1080"/>
-      </w:pPr>
-    </w:p>
-    <w:p>
-      <w:pPr>
-        <w:pStyle w:val="ListParagraph"/>
-        <w:ind w:left="1080"/>
-      </w:pPr>
-    </w:p>
-    <w:p>
-      <w:pPr>
-        <w:pStyle w:val="ListParagraph"/>
-        <w:ind w:left="1080"/>
-      </w:pPr>
-    </w:p>
-    <w:p>
-      <w:pPr>
-        <w:pStyle w:val="ListParagraph"/>
-        <w:ind w:left="1080"/>
-      </w:pPr>
-    </w:p>
-    <w:p>
-      <w:pPr>
-        <w:pStyle w:val="ListParagraph"/>
-        <w:ind w:left="1080"/>
-      </w:pPr>
-    </w:p>
-    <w:p>
-      <w:pPr>
-        <w:pStyle w:val="ListParagraph"/>
-        <w:ind w:left="1080"/>
-      </w:pPr>
-    </w:p>
-    <w:p>
-      <w:pPr>
-        <w:pStyle w:val="ListParagraph"/>
-        <w:ind w:left="1080"/>
-      </w:pPr>
-    </w:p>
-    <w:p>
-      <w:pPr>
-        <w:pStyle w:val="ListParagraph"/>
-        <w:ind w:left="1080"/>
-      </w:pPr>
-    </w:p>
-    <w:p>
-      <w:pPr>
-        <w:pStyle w:val="ListParagraph"/>
-        <w:ind w:left="1080"/>
-      </w:pPr>
-    </w:p>
-    <w:p>
-      <w:pPr>
-        <w:pStyle w:val="ListParagraph"/>
-        <w:ind w:left="1080"/>
-      </w:pPr>
-    </w:p>
-    <w:p>
-      <w:pPr>
-        <w:pStyle w:val="ListParagraph"/>
-        <w:ind w:left="1080"/>
-      </w:pPr>
-    </w:p>
-    <w:p>
-      <w:pPr>
-        <w:pStyle w:val="ListParagraph"/>
-        <w:numPr>
-          <w:ilvl w:val="0"/>
-          <w:numId w:val="2"/>
-        </w:numPr>
-      </w:pPr>
-      <w:r>
-        <w:lastRenderedPageBreak/>
-        <w:t>Press enter on the console window after this setup.</w:t>
-      </w:r>
-    </w:p>
-    <w:p>
-      <w:pPr>
-        <w:pStyle w:val="ListParagraph"/>
-        <w:numPr>
-          <w:ilvl w:val="0"/>
-          <w:numId w:val="2"/>
-        </w:numPr>
-      </w:pPr>
-      <w:r>
-        <w:t>On the iOS, once you get the OTP, you’ll be prompted to “Run” shortcut, hit that.</w:t>
-      </w:r>
-    </w:p>
-    <w:p>
-      <w:pPr>
-        <w:pStyle w:val="ListParagraph"/>
-        <w:ind w:left="1080"/>
-      </w:pPr>
-      <w:r>
-        <w:rPr>
-          <w:noProof/>
-        </w:rPr>
-        <w:drawing>
-          <wp:inline distT="0" distB="0" distL="0" distR="0" wp14:anchorId="65078CBC" wp14:editId="6DAEE2CF">
-            <wp:extent cx="3571875" cy="7734300"/>
-            <wp:effectExtent l="0" t="0" r="9525" b="0"/>
-            <wp:docPr id="19" name="Picture 19"/>
-            <wp:cNvGraphicFramePr>
-              <a:graphicFrameLocks xmlns:a="http://schemas.openxmlformats.org/drawingml/2006/main" noChangeAspect="1"/>
-            </wp:cNvGraphicFramePr>
-            <a:graphic xmlns:a="http://schemas.openxmlformats.org/drawingml/2006/main">
-              <a:graphicData uri="http://schemas.openxmlformats.org/drawingml/2006/picture">
-                <pic:pic xmlns:pic="http://schemas.openxmlformats.org/drawingml/2006/picture">
-                  <pic:nvPicPr>
-                    <pic:cNvPr id="1" name=""/>
-                    <pic:cNvPicPr/>
-                  </pic:nvPicPr>
-                  <pic:blipFill>
-                    <a:blip r:embed="rId21"/>
-                    <a:stretch>
-                      <a:fillRect/>
-                    </a:stretch>
-                  </pic:blipFill>
-                  <pic:spPr>
-                    <a:xfrm>
-                      <a:off x="0" y="0"/>
                       <a:ext cx="3571875" cy="7734300"/>
                     </a:xfrm>
                     <a:prstGeom prst="rect">
@@ -1447,25 +1952,6 @@
             </a:graphic>
           </wp:inline>
         </w:drawing>
-      </w:r>
-    </w:p>
-    <w:p>
-      <w:pPr>
-        <w:pStyle w:val="ListParagraph"/>
-        <w:numPr>
-          <w:ilvl w:val="0"/>
-          <w:numId w:val="2"/>
-        </w:numPr>
-      </w:pPr>
-      <w:r>
-        <w:lastRenderedPageBreak/>
-        <w:t>If there is some error, press “Ctrl + C” on the console</w:t>
-      </w:r>
-      <w:r>
-        <w:t xml:space="preserve">, close chrome window </w:t>
-      </w:r>
-      <w:r>
-        <w:t>and restart</w:t>
       </w:r>
     </w:p>
     <w:sectPr>
@@ -2104,6 +2590,25 @@
       <w:contextualSpacing/>
     </w:pPr>
   </w:style>
+  <w:style w:type="table" w:styleId="TableGrid">
+    <w:name w:val="Table Grid"/>
+    <w:basedOn w:val="TableNormal"/>
+    <w:uiPriority w:val="39"/>
+    <w:rsid w:val="00411A3B"/>
+    <w:pPr>
+      <w:spacing w:after="0" w:line="240" w:lineRule="auto"/>
+    </w:pPr>
+    <w:tblPr>
+      <w:tblBorders>
+        <w:top w:val="single" w:sz="4" w:space="0" w:color="auto"/>
+        <w:left w:val="single" w:sz="4" w:space="0" w:color="auto"/>
+        <w:bottom w:val="single" w:sz="4" w:space="0" w:color="auto"/>
+        <w:right w:val="single" w:sz="4" w:space="0" w:color="auto"/>
+        <w:insideH w:val="single" w:sz="4" w:space="0" w:color="auto"/>
+        <w:insideV w:val="single" w:sz="4" w:space="0" w:color="auto"/>
+      </w:tblBorders>
+    </w:tblPr>
+  </w:style>
 </w:styles>
 </file>
 

</xml_diff>